<commit_message>
changed name of files
</commit_message>
<xml_diff>
--- a/LSQFit c.docx
+++ b/LSQFit c.docx
@@ -40,9 +40,16 @@
     </w:p>
     <w:p>
       <w:r>
-        <w:t>Honestly, I already did this whole analysis in Python. Please just go and look at that document. I’ve put some of the plots in here just in case you wanted to see them though.</w:t>
+        <w:t>Honestly, I already did this whole analysis in Python. Please just go and look at that</w:t>
+      </w:r>
+      <w:r>
+        <w:t xml:space="preserve"> </w:t>
+      </w:r>
+      <w:r>
+        <w:t>document. I’ve put some of the plots in here just in case you wanted to see them though.</w:t>
       </w:r>
     </w:p>
+    <w:p/>
     <w:sectPr>
       <w:pgSz w:w="12240" w:h="15840"/>
       <w:pgMar w:top="1440" w:right="1440" w:bottom="1440" w:left="1440" w:header="720" w:footer="720" w:gutter="0"/>

</xml_diff>

<commit_message>
Adding final cpp pdf
</commit_message>
<xml_diff>
--- a/LSQFit c.docx
+++ b/LSQFit c.docx
@@ -49,7 +49,116 @@
         <w:t>document. I’ve put some of the plots in here just in case you wanted to see them though.</w:t>
       </w:r>
     </w:p>
-    <w:p/>
+    <w:p>
+      <w:r>
+        <w:t xml:space="preserve">This is for 12 points, 10,000 runs. But just like the python code, we can adjust the parameters as needed. It’s just that since I was running in </w:t>
+      </w:r>
+      <w:proofErr w:type="spellStart"/>
+      <w:r>
+        <w:t>xQuartz</w:t>
+      </w:r>
+      <w:proofErr w:type="spellEnd"/>
+      <w:r>
+        <w:t>, the plotting was taking a long time, and I don’t really want to be sitting at my computer plotting all night!</w:t>
+      </w:r>
+    </w:p>
+    <w:p>
+      <w:r>
+        <w:rPr>
+          <w:noProof/>
+        </w:rPr>
+        <w:drawing>
+          <wp:inline distT="0" distB="0" distL="0" distR="0" wp14:anchorId="79725A29" wp14:editId="7587A225">
+            <wp:extent cx="3721100" cy="3213100"/>
+            <wp:effectExtent l="0" t="0" r="0" b="0"/>
+            <wp:docPr id="1084969516" name="Picture 1" descr="A group of graphs showing different types of data&#10;&#10;AI-generated content may be incorrect."/>
+            <wp:cNvGraphicFramePr>
+              <a:graphicFrameLocks xmlns:a="http://schemas.openxmlformats.org/drawingml/2006/main" noChangeAspect="1"/>
+            </wp:cNvGraphicFramePr>
+            <a:graphic xmlns:a="http://schemas.openxmlformats.org/drawingml/2006/main">
+              <a:graphicData uri="http://schemas.openxmlformats.org/drawingml/2006/picture">
+                <pic:pic xmlns:pic="http://schemas.openxmlformats.org/drawingml/2006/picture">
+                  <pic:nvPicPr>
+                    <pic:cNvPr id="1084969516" name="Picture 1" descr="A group of graphs showing different types of data&#10;&#10;AI-generated content may be incorrect."/>
+                    <pic:cNvPicPr/>
+                  </pic:nvPicPr>
+                  <pic:blipFill>
+                    <a:blip r:embed="rId5">
+                      <a:extLst>
+                        <a:ext uri="{28A0092B-C50C-407E-A947-70E740481C1C}">
+                          <a14:useLocalDpi xmlns:a14="http://schemas.microsoft.com/office/drawing/2010/main" val="0"/>
+                        </a:ext>
+                      </a:extLst>
+                    </a:blip>
+                    <a:stretch>
+                      <a:fillRect/>
+                    </a:stretch>
+                  </pic:blipFill>
+                  <pic:spPr>
+                    <a:xfrm>
+                      <a:off x="0" y="0"/>
+                      <a:ext cx="3721100" cy="3213100"/>
+                    </a:xfrm>
+                    <a:prstGeom prst="rect">
+                      <a:avLst/>
+                    </a:prstGeom>
+                  </pic:spPr>
+                </pic:pic>
+              </a:graphicData>
+            </a:graphic>
+          </wp:inline>
+        </w:drawing>
+      </w:r>
+    </w:p>
+    <w:p>
+      <w:r>
+        <w:rPr>
+          <w:noProof/>
+        </w:rPr>
+        <w:lastRenderedPageBreak/>
+        <w:drawing>
+          <wp:inline distT="0" distB="0" distL="0" distR="0" wp14:anchorId="0F178316" wp14:editId="746262AF">
+            <wp:extent cx="3721100" cy="3213100"/>
+            <wp:effectExtent l="0" t="0" r="0" b="0"/>
+            <wp:docPr id="1578523519" name="Picture 2" descr="A group of graphs showing different types of data&#10;&#10;AI-generated content may be incorrect."/>
+            <wp:cNvGraphicFramePr>
+              <a:graphicFrameLocks xmlns:a="http://schemas.openxmlformats.org/drawingml/2006/main" noChangeAspect="1"/>
+            </wp:cNvGraphicFramePr>
+            <a:graphic xmlns:a="http://schemas.openxmlformats.org/drawingml/2006/main">
+              <a:graphicData uri="http://schemas.openxmlformats.org/drawingml/2006/picture">
+                <pic:pic xmlns:pic="http://schemas.openxmlformats.org/drawingml/2006/picture">
+                  <pic:nvPicPr>
+                    <pic:cNvPr id="1578523519" name="Picture 2" descr="A group of graphs showing different types of data&#10;&#10;AI-generated content may be incorrect."/>
+                    <pic:cNvPicPr/>
+                  </pic:nvPicPr>
+                  <pic:blipFill>
+                    <a:blip r:embed="rId6">
+                      <a:extLst>
+                        <a:ext uri="{28A0092B-C50C-407E-A947-70E740481C1C}">
+                          <a14:useLocalDpi xmlns:a14="http://schemas.microsoft.com/office/drawing/2010/main" val="0"/>
+                        </a:ext>
+                      </a:extLst>
+                    </a:blip>
+                    <a:stretch>
+                      <a:fillRect/>
+                    </a:stretch>
+                  </pic:blipFill>
+                  <pic:spPr>
+                    <a:xfrm>
+                      <a:off x="0" y="0"/>
+                      <a:ext cx="3721100" cy="3213100"/>
+                    </a:xfrm>
+                    <a:prstGeom prst="rect">
+                      <a:avLst/>
+                    </a:prstGeom>
+                  </pic:spPr>
+                </pic:pic>
+              </a:graphicData>
+            </a:graphic>
+          </wp:inline>
+        </w:drawing>
+      </w:r>
+    </w:p>
     <w:sectPr>
       <w:pgSz w:w="12240" w:h="15840"/>
       <w:pgMar w:top="1440" w:right="1440" w:bottom="1440" w:left="1440" w:header="720" w:footer="720" w:gutter="0"/>

</xml_diff>